<commit_message>
docs: Update Responsible AI Platform for New Zealand document.
</commit_message>
<xml_diff>
--- a/Responsible AI Platform for New Zealand.docx
+++ b/Responsible AI Platform for New Zealand.docx
@@ -1342,979 +1342,23 @@
     </w:p>
     <w:p/>
     <w:p>
-      <w:r>
-        <w:t xml:space="preserve">This proposal was edited using Gemini and Perplexity </w:t>
-      </w:r>
-      <w:proofErr w:type="spellStart"/>
-      <w:r>
-        <w:t>genAI</w:t>
-      </w:r>
-      <w:proofErr w:type="spellEnd"/>
-      <w:r>
-        <w:t xml:space="preserve"> tools.</w:t>
-      </w:r>
-    </w:p>
-    <w:p>
-      <w:pPr>
-        <w:spacing w:before="240" w:after="240"/>
-        <w:jc w:val="center"/>
-      </w:pPr>
-      <w:r>
-        <w:rPr>
-          <w:noProof/>
-        </w:rPr>
-        <w:lastRenderedPageBreak/>
-        <w:drawing>
-          <wp:inline distT="114300" distB="114300" distL="114300" distR="114300" wp14:anchorId="7030C9B9" wp14:editId="1AB7B92B">
-            <wp:extent cx="5549738" cy="5139446"/>
-            <wp:effectExtent l="0" t="0" r="0" b="0"/>
-            <wp:docPr id="1" name="image5.png"/>
-            <wp:cNvGraphicFramePr/>
-            <a:graphic xmlns:a="http://schemas.openxmlformats.org/drawingml/2006/main">
-              <a:graphicData uri="http://schemas.openxmlformats.org/drawingml/2006/picture">
-                <pic:pic xmlns:pic="http://schemas.openxmlformats.org/drawingml/2006/picture">
-                  <pic:nvPicPr>
-                    <pic:cNvPr id="0" name="image5.png"/>
-                    <pic:cNvPicPr preferRelativeResize="0"/>
-                  </pic:nvPicPr>
-                  <pic:blipFill>
-                    <a:blip r:embed="rId55"/>
-                    <a:srcRect/>
-                    <a:stretch>
-                      <a:fillRect/>
-                    </a:stretch>
-                  </pic:blipFill>
-                  <pic:spPr>
-                    <a:xfrm>
-                      <a:off x="0" y="0"/>
-                      <a:ext cx="5549738" cy="5139446"/>
-                    </a:xfrm>
-                    <a:prstGeom prst="rect">
-                      <a:avLst/>
-                    </a:prstGeom>
-                    <a:ln/>
-                  </pic:spPr>
-                </pic:pic>
-              </a:graphicData>
-            </a:graphic>
-          </wp:inline>
-        </w:drawing>
-      </w:r>
-      <w:r>
-        <w:br w:type="page"/>
-      </w:r>
-    </w:p>
-    <w:p>
-      <w:pPr>
-        <w:spacing w:before="240" w:after="240"/>
-      </w:pPr>
-      <w:r>
-        <w:rPr>
-          <w:noProof/>
-        </w:rPr>
-        <w:lastRenderedPageBreak/>
-        <w:drawing>
-          <wp:inline distT="114300" distB="114300" distL="114300" distR="114300" wp14:anchorId="15475CF2" wp14:editId="6DC57DD6">
-            <wp:extent cx="5731200" cy="3632200"/>
-            <wp:effectExtent l="0" t="0" r="0" b="0"/>
-            <wp:docPr id="5" name="image3.png"/>
-            <wp:cNvGraphicFramePr/>
-            <a:graphic xmlns:a="http://schemas.openxmlformats.org/drawingml/2006/main">
-              <a:graphicData uri="http://schemas.openxmlformats.org/drawingml/2006/picture">
-                <pic:pic xmlns:pic="http://schemas.openxmlformats.org/drawingml/2006/picture">
-                  <pic:nvPicPr>
-                    <pic:cNvPr id="0" name="image3.png"/>
-                    <pic:cNvPicPr preferRelativeResize="0"/>
-                  </pic:nvPicPr>
-                  <pic:blipFill>
-                    <a:blip r:embed="rId56"/>
-                    <a:srcRect/>
-                    <a:stretch>
-                      <a:fillRect/>
-                    </a:stretch>
-                  </pic:blipFill>
-                  <pic:spPr>
-                    <a:xfrm>
-                      <a:off x="0" y="0"/>
-                      <a:ext cx="5731200" cy="3632200"/>
-                    </a:xfrm>
-                    <a:prstGeom prst="rect">
-                      <a:avLst/>
-                    </a:prstGeom>
-                    <a:ln/>
-                  </pic:spPr>
-                </pic:pic>
-              </a:graphicData>
-            </a:graphic>
-          </wp:inline>
-        </w:drawing>
-      </w:r>
-    </w:p>
-    <w:p>
-      <w:pPr>
-        <w:spacing w:before="240" w:after="240"/>
-      </w:pPr>
-    </w:p>
-    <w:p>
-      <w:pPr>
-        <w:spacing w:before="240" w:after="240"/>
-        <w:rPr>
-          <w:color w:val="FF00FF"/>
-        </w:rPr>
-      </w:pPr>
-      <w:r>
-        <w:rPr>
-          <w:noProof/>
-          <w:color w:val="FF00FF"/>
-        </w:rPr>
-        <w:drawing>
-          <wp:inline distT="114300" distB="114300" distL="114300" distR="114300" wp14:anchorId="4C797759" wp14:editId="6AE46DDE">
-            <wp:extent cx="5731200" cy="3886200"/>
-            <wp:effectExtent l="0" t="0" r="0" b="0"/>
-            <wp:docPr id="2" name="image1.png"/>
-            <wp:cNvGraphicFramePr/>
-            <a:graphic xmlns:a="http://schemas.openxmlformats.org/drawingml/2006/main">
-              <a:graphicData uri="http://schemas.openxmlformats.org/drawingml/2006/picture">
-                <pic:pic xmlns:pic="http://schemas.openxmlformats.org/drawingml/2006/picture">
-                  <pic:nvPicPr>
-                    <pic:cNvPr id="0" name="image1.png"/>
-                    <pic:cNvPicPr preferRelativeResize="0"/>
-                  </pic:nvPicPr>
-                  <pic:blipFill>
-                    <a:blip r:embed="rId57"/>
-                    <a:srcRect/>
-                    <a:stretch>
-                      <a:fillRect/>
-                    </a:stretch>
-                  </pic:blipFill>
-                  <pic:spPr>
-                    <a:xfrm>
-                      <a:off x="0" y="0"/>
-                      <a:ext cx="5731200" cy="3886200"/>
-                    </a:xfrm>
-                    <a:prstGeom prst="rect">
-                      <a:avLst/>
-                    </a:prstGeom>
-                    <a:ln/>
-                  </pic:spPr>
-                </pic:pic>
-              </a:graphicData>
-            </a:graphic>
-          </wp:inline>
-        </w:drawing>
-      </w:r>
-    </w:p>
-    <w:p>
-      <w:pPr>
-        <w:spacing w:before="240" w:after="240"/>
-      </w:pPr>
-      <w:r>
-        <w:rPr>
-          <w:color w:val="FF00FF"/>
-        </w:rPr>
-        <w:t xml:space="preserve">I've tried to create a figure that captures the key ideas of the proposal - image below, PowerPoint </w:t>
-      </w:r>
-      <w:hyperlink r:id="rId58">
-        <w:r>
-          <w:rPr>
-            <w:color w:val="1155CC"/>
-            <w:u w:val="single"/>
-          </w:rPr>
-          <w:t>here</w:t>
-        </w:r>
-      </w:hyperlink>
-      <w:r>
-        <w:rPr>
-          <w:color w:val="FF00FF"/>
-        </w:rPr>
-        <w:t xml:space="preserve">. </w:t>
-      </w:r>
-      <w:proofErr w:type="gramStart"/>
-      <w:r>
-        <w:rPr>
-          <w:color w:val="FF00FF"/>
-        </w:rPr>
-        <w:t>Obviously</w:t>
-      </w:r>
-      <w:proofErr w:type="gramEnd"/>
-      <w:r>
-        <w:rPr>
-          <w:color w:val="FF00FF"/>
-        </w:rPr>
-        <w:t xml:space="preserve"> I'm not a designer - feel free to adapt or ignore. </w:t>
-      </w:r>
-    </w:p>
-    <w:p>
-      <w:pPr>
-        <w:spacing w:before="240" w:after="240"/>
-      </w:pPr>
-      <w:r>
-        <w:rPr>
-          <w:noProof/>
-        </w:rPr>
-        <w:lastRenderedPageBreak/>
-        <w:drawing>
-          <wp:inline distT="114300" distB="114300" distL="114300" distR="114300" wp14:anchorId="5857C400" wp14:editId="3A07127C">
-            <wp:extent cx="5731200" cy="3225800"/>
-            <wp:effectExtent l="0" t="0" r="0" b="0"/>
-            <wp:docPr id="3" name="image2.png"/>
-            <wp:cNvGraphicFramePr/>
-            <a:graphic xmlns:a="http://schemas.openxmlformats.org/drawingml/2006/main">
-              <a:graphicData uri="http://schemas.openxmlformats.org/drawingml/2006/picture">
-                <pic:pic xmlns:pic="http://schemas.openxmlformats.org/drawingml/2006/picture">
-                  <pic:nvPicPr>
-                    <pic:cNvPr id="0" name="image2.png"/>
-                    <pic:cNvPicPr preferRelativeResize="0"/>
-                  </pic:nvPicPr>
-                  <pic:blipFill>
-                    <a:blip r:embed="rId59"/>
-                    <a:srcRect/>
-                    <a:stretch>
-                      <a:fillRect/>
-                    </a:stretch>
-                  </pic:blipFill>
-                  <pic:spPr>
-                    <a:xfrm>
-                      <a:off x="0" y="0"/>
-                      <a:ext cx="5731200" cy="3225800"/>
-                    </a:xfrm>
-                    <a:prstGeom prst="rect">
-                      <a:avLst/>
-                    </a:prstGeom>
-                    <a:ln/>
-                  </pic:spPr>
-                </pic:pic>
-              </a:graphicData>
-            </a:graphic>
-          </wp:inline>
-        </w:drawing>
-      </w:r>
-    </w:p>
-    <w:p>
-      <w:r>
-        <w:rPr>
-          <w:noProof/>
-        </w:rPr>
-        <w:drawing>
-          <wp:inline distT="114300" distB="114300" distL="114300" distR="114300" wp14:anchorId="3C5CFAC2" wp14:editId="560CCAE7">
-            <wp:extent cx="5731200" cy="3213100"/>
-            <wp:effectExtent l="0" t="0" r="0" b="0"/>
-            <wp:docPr id="4" name="image4.png"/>
-            <wp:cNvGraphicFramePr/>
-            <a:graphic xmlns:a="http://schemas.openxmlformats.org/drawingml/2006/main">
-              <a:graphicData uri="http://schemas.openxmlformats.org/drawingml/2006/picture">
-                <pic:pic xmlns:pic="http://schemas.openxmlformats.org/drawingml/2006/picture">
-                  <pic:nvPicPr>
-                    <pic:cNvPr id="0" name="image4.png"/>
-                    <pic:cNvPicPr preferRelativeResize="0"/>
-                  </pic:nvPicPr>
-                  <pic:blipFill>
-                    <a:blip r:embed="rId60"/>
-                    <a:srcRect/>
-                    <a:stretch>
-                      <a:fillRect/>
-                    </a:stretch>
-                  </pic:blipFill>
-                  <pic:spPr>
-                    <a:xfrm>
-                      <a:off x="0" y="0"/>
-                      <a:ext cx="5731200" cy="3213100"/>
-                    </a:xfrm>
-                    <a:prstGeom prst="rect">
-                      <a:avLst/>
-                    </a:prstGeom>
-                    <a:ln/>
-                  </pic:spPr>
-                </pic:pic>
-              </a:graphicData>
-            </a:graphic>
-          </wp:inline>
-        </w:drawing>
-      </w:r>
-    </w:p>
-    <w:p/>
-    <w:p/>
-    <w:p/>
-    <w:p/>
-    <w:p>
-      <w:pPr>
-        <w:pStyle w:val="Heading2"/>
-      </w:pPr>
-      <w:bookmarkStart w:id="11" w:name="_ahwvwgehip23" w:colFirst="0" w:colLast="0"/>
-      <w:bookmarkEnd w:id="11"/>
-      <w:r>
-        <w:t>Building Responsible AI in New Zealand (BRAINZ): International Leader in Trustworthy Innovation</w:t>
-      </w:r>
-    </w:p>
-    <w:p>
-      <w:pPr>
-        <w:pStyle w:val="Heading2"/>
-        <w:spacing w:before="280"/>
+      <w:pPr>
         <w:rPr>
           <w:i/>
           <w:iCs/>
         </w:rPr>
       </w:pPr>
-      <w:bookmarkStart w:id="12" w:name="_dcts5ic8eao6" w:colFirst="0" w:colLast="0"/>
-      <w:bookmarkEnd w:id="12"/>
-      <w:r>
-        <w:br w:type="page"/>
-      </w:r>
-    </w:p>
-    <w:p>
-      <w:pPr>
-        <w:pStyle w:val="Heading2"/>
-        <w:spacing w:before="280"/>
-        <w:rPr>
-          <w:i/>
-          <w:iCs/>
-        </w:rPr>
-      </w:pPr>
-      <w:bookmarkStart w:id="13" w:name="_wsegfegadiz" w:colFirst="0" w:colLast="0"/>
-      <w:bookmarkEnd w:id="13"/>
-      <w:r>
-        <w:rPr>
-          <w:i/>
-          <w:iCs/>
-        </w:rPr>
-        <w:lastRenderedPageBreak/>
-        <w:t>Phase 1 assessment criteria</w:t>
-      </w:r>
-    </w:p>
-    <w:p>
-      <w:pPr>
-        <w:pStyle w:val="Heading3"/>
-        <w:spacing w:before="240" w:after="40"/>
-        <w:rPr>
-          <w:i/>
-          <w:iCs/>
-        </w:rPr>
-      </w:pPr>
-      <w:bookmarkStart w:id="14" w:name="_onrbyott7s2u" w:colFirst="0" w:colLast="0"/>
-      <w:bookmarkEnd w:id="14"/>
-      <w:r>
-        <w:rPr>
-          <w:i/>
-          <w:iCs/>
-        </w:rPr>
-        <w:t>Excellence</w:t>
-      </w:r>
-    </w:p>
-    <w:p>
-      <w:pPr>
-        <w:spacing w:before="240" w:after="240"/>
-        <w:rPr>
-          <w:b/>
-          <w:bCs/>
-          <w:i/>
-          <w:iCs/>
-        </w:rPr>
-      </w:pPr>
-      <w:r>
-        <w:rPr>
-          <w:b/>
-          <w:bCs/>
-          <w:i/>
-          <w:iCs/>
-        </w:rPr>
-        <w:t>Weighting: 35%</w:t>
-      </w:r>
-    </w:p>
-    <w:p>
-      <w:pPr>
-        <w:spacing w:before="240" w:after="240"/>
-        <w:rPr>
-          <w:i/>
-          <w:iCs/>
-        </w:rPr>
-      </w:pPr>
-      <w:r>
-        <w:rPr>
-          <w:i/>
-          <w:iCs/>
-        </w:rPr>
-        <w:t>Applicants should:</w:t>
-      </w:r>
-    </w:p>
-    <w:p>
-      <w:pPr>
-        <w:numPr>
-          <w:ilvl w:val="0"/>
-          <w:numId w:val="3"/>
-        </w:numPr>
-        <w:spacing w:before="240"/>
-        <w:rPr>
-          <w:i/>
-          <w:iCs/>
-        </w:rPr>
-      </w:pPr>
-      <w:r>
-        <w:rPr>
-          <w:i/>
-          <w:iCs/>
-        </w:rPr>
-        <w:t>demonstrate emerging or existing world-class science and research capability in AI</w:t>
-      </w:r>
-    </w:p>
-    <w:p>
-      <w:pPr>
-        <w:numPr>
-          <w:ilvl w:val="0"/>
-          <w:numId w:val="3"/>
-        </w:numPr>
-        <w:rPr>
-          <w:i/>
-          <w:iCs/>
-        </w:rPr>
-      </w:pPr>
-      <w:r>
-        <w:rPr>
-          <w:i/>
-          <w:iCs/>
-        </w:rPr>
-        <w:t xml:space="preserve">demonstrate the skills and knowledge the team possesses, </w:t>
-      </w:r>
-      <w:r>
-        <w:rPr>
-          <w:b/>
-          <w:bCs/>
-          <w:i/>
-          <w:iCs/>
-        </w:rPr>
-        <w:t>particularly leadership expertise and experience</w:t>
-      </w:r>
-    </w:p>
-    <w:p>
-      <w:pPr>
-        <w:numPr>
-          <w:ilvl w:val="0"/>
-          <w:numId w:val="3"/>
-        </w:numPr>
-        <w:spacing w:after="240"/>
-        <w:rPr>
-          <w:i/>
-          <w:iCs/>
-        </w:rPr>
-      </w:pPr>
-      <w:r>
-        <w:rPr>
-          <w:i/>
-          <w:iCs/>
-        </w:rPr>
-        <w:t xml:space="preserve">provide </w:t>
-      </w:r>
-      <w:r>
-        <w:rPr>
-          <w:b/>
-          <w:bCs/>
-          <w:i/>
-          <w:iCs/>
-        </w:rPr>
-        <w:t>ambitious thinking</w:t>
-      </w:r>
-      <w:r>
-        <w:rPr>
-          <w:i/>
-          <w:iCs/>
-        </w:rPr>
-        <w:t xml:space="preserve"> on novel approaches for future AI research and areas to address.</w:t>
-      </w:r>
-    </w:p>
-    <w:p>
-      <w:pPr>
-        <w:pStyle w:val="Heading3"/>
-        <w:spacing w:before="240" w:after="40"/>
-        <w:rPr>
-          <w:i/>
-          <w:iCs/>
-        </w:rPr>
-      </w:pPr>
-      <w:bookmarkStart w:id="15" w:name="_3w66lzw1927x" w:colFirst="0" w:colLast="0"/>
-      <w:bookmarkEnd w:id="15"/>
-      <w:r>
-        <w:rPr>
-          <w:i/>
-          <w:iCs/>
-        </w:rPr>
-        <w:t>Vision</w:t>
-      </w:r>
-    </w:p>
-    <w:p>
-      <w:pPr>
-        <w:spacing w:before="240" w:after="240"/>
-        <w:rPr>
-          <w:b/>
-          <w:bCs/>
-          <w:i/>
-          <w:iCs/>
-        </w:rPr>
-      </w:pPr>
-      <w:r>
-        <w:rPr>
-          <w:b/>
-          <w:bCs/>
-          <w:i/>
-          <w:iCs/>
-        </w:rPr>
-        <w:t>Weighting: 35%</w:t>
-      </w:r>
-    </w:p>
-    <w:p>
-      <w:pPr>
-        <w:spacing w:before="240" w:after="240"/>
-        <w:rPr>
-          <w:i/>
-          <w:iCs/>
-        </w:rPr>
-      </w:pPr>
-      <w:r>
-        <w:rPr>
-          <w:i/>
-          <w:iCs/>
-        </w:rPr>
-        <w:t>Applicants should:</w:t>
-      </w:r>
-    </w:p>
-    <w:p>
-      <w:pPr>
-        <w:numPr>
-          <w:ilvl w:val="0"/>
-          <w:numId w:val="2"/>
-        </w:numPr>
-        <w:spacing w:before="240"/>
-        <w:rPr>
-          <w:i/>
-          <w:iCs/>
-        </w:rPr>
-      </w:pPr>
-      <w:r>
-        <w:rPr>
-          <w:i/>
-          <w:iCs/>
-        </w:rPr>
-        <w:t>set out a vision for how their science and research capability in AI can be applied to provide New Zealand with an enduring competitive advantage and can generate high-tech, knowledge-intensive firms that grow and diversify New Zealand’s future economy</w:t>
-      </w:r>
-    </w:p>
-    <w:p>
-      <w:pPr>
-        <w:numPr>
-          <w:ilvl w:val="0"/>
-          <w:numId w:val="2"/>
-        </w:numPr>
-        <w:rPr>
-          <w:i/>
-          <w:iCs/>
-        </w:rPr>
-      </w:pPr>
-      <w:r>
-        <w:rPr>
-          <w:i/>
-          <w:iCs/>
-        </w:rPr>
-        <w:t>describe why this vision makes sense as a New Zealand research investment, i.e. “why would this be done in New Zealand?”</w:t>
-      </w:r>
-    </w:p>
-    <w:p>
-      <w:pPr>
-        <w:numPr>
-          <w:ilvl w:val="0"/>
-          <w:numId w:val="2"/>
-        </w:numPr>
-        <w:rPr>
-          <w:i/>
-          <w:iCs/>
-        </w:rPr>
-      </w:pPr>
-      <w:r>
-        <w:rPr>
-          <w:i/>
-          <w:iCs/>
-        </w:rPr>
-        <w:t>describe their early thinking on managing and driving the science and research to deliver outcomes</w:t>
-      </w:r>
-    </w:p>
-    <w:p>
-      <w:pPr>
-        <w:numPr>
-          <w:ilvl w:val="0"/>
-          <w:numId w:val="2"/>
-        </w:numPr>
-        <w:spacing w:after="240"/>
-        <w:rPr>
-          <w:i/>
-          <w:iCs/>
-        </w:rPr>
-      </w:pPr>
-      <w:r>
-        <w:rPr>
-          <w:i/>
-          <w:iCs/>
-        </w:rPr>
-        <w:t xml:space="preserve">set </w:t>
-      </w:r>
-      <w:r>
-        <w:rPr>
-          <w:b/>
-          <w:bCs/>
-          <w:i/>
-          <w:iCs/>
-        </w:rPr>
-        <w:t>out a vision for creating</w:t>
-      </w:r>
-      <w:r>
-        <w:rPr>
-          <w:i/>
-          <w:iCs/>
-        </w:rPr>
-        <w:t xml:space="preserve"> an AI institute that can be a focal point for domestic and international engagement on AI and a centre of gravity for building capability and strengthening research-industry engagement.</w:t>
-      </w:r>
-    </w:p>
-    <w:p>
-      <w:pPr>
-        <w:pStyle w:val="Heading3"/>
-        <w:spacing w:before="240" w:after="40"/>
-        <w:rPr>
-          <w:i/>
-          <w:iCs/>
-        </w:rPr>
-      </w:pPr>
-      <w:bookmarkStart w:id="16" w:name="_z2hqne8qlvo6" w:colFirst="0" w:colLast="0"/>
-      <w:bookmarkEnd w:id="16"/>
-      <w:r>
-        <w:rPr>
-          <w:i/>
-          <w:iCs/>
-        </w:rPr>
-        <w:t>Connections</w:t>
-      </w:r>
-    </w:p>
-    <w:p>
-      <w:pPr>
-        <w:spacing w:before="240" w:after="240"/>
-        <w:rPr>
-          <w:b/>
-          <w:bCs/>
-          <w:i/>
-          <w:iCs/>
-        </w:rPr>
-      </w:pPr>
-      <w:r>
-        <w:rPr>
-          <w:b/>
-          <w:bCs/>
-          <w:i/>
-          <w:iCs/>
-        </w:rPr>
-        <w:t>Weighting: 20%</w:t>
-      </w:r>
-    </w:p>
-    <w:p>
-      <w:pPr>
-        <w:spacing w:before="240" w:after="240"/>
-        <w:rPr>
-          <w:i/>
-          <w:iCs/>
-        </w:rPr>
-      </w:pPr>
-      <w:r>
-        <w:rPr>
-          <w:i/>
-          <w:iCs/>
-        </w:rPr>
-        <w:t>Applicants should:</w:t>
-      </w:r>
-    </w:p>
-    <w:p>
-      <w:pPr>
-        <w:numPr>
-          <w:ilvl w:val="0"/>
-          <w:numId w:val="5"/>
-        </w:numPr>
-        <w:spacing w:before="240" w:after="240"/>
-        <w:rPr>
-          <w:i/>
-          <w:iCs/>
-        </w:rPr>
-      </w:pPr>
-      <w:r>
-        <w:rPr>
-          <w:i/>
-          <w:iCs/>
-        </w:rPr>
-        <w:t>elaborate their existing AI research and industry connections and collaborations (both New Zealand and internationally), and how these will be developed and expanded, to help realise the vision.</w:t>
-      </w:r>
-    </w:p>
-    <w:p>
-      <w:pPr>
-        <w:pStyle w:val="Heading3"/>
-        <w:spacing w:before="240" w:after="40"/>
-        <w:rPr>
-          <w:i/>
-          <w:iCs/>
-        </w:rPr>
-      </w:pPr>
-      <w:bookmarkStart w:id="17" w:name="_5c2qo57ubivx" w:colFirst="0" w:colLast="0"/>
-      <w:bookmarkEnd w:id="17"/>
-      <w:r>
-        <w:rPr>
-          <w:i/>
-          <w:iCs/>
-        </w:rPr>
-        <w:t>Investing in people</w:t>
-      </w:r>
-    </w:p>
-    <w:p>
-      <w:pPr>
-        <w:spacing w:before="240" w:after="240"/>
-        <w:rPr>
-          <w:b/>
-          <w:bCs/>
-          <w:i/>
-          <w:iCs/>
-        </w:rPr>
-      </w:pPr>
-      <w:r>
-        <w:rPr>
-          <w:b/>
-          <w:bCs/>
-          <w:i/>
-          <w:iCs/>
-        </w:rPr>
-        <w:t>Weighting: 10%</w:t>
-      </w:r>
-    </w:p>
-    <w:p>
-      <w:pPr>
-        <w:spacing w:before="240" w:after="240"/>
-        <w:rPr>
-          <w:i/>
-          <w:iCs/>
-        </w:rPr>
-      </w:pPr>
-      <w:r>
-        <w:rPr>
-          <w:i/>
-          <w:iCs/>
-        </w:rPr>
-        <w:t>Applicants should:</w:t>
-      </w:r>
-    </w:p>
-    <w:p>
-      <w:pPr>
-        <w:numPr>
-          <w:ilvl w:val="0"/>
-          <w:numId w:val="6"/>
-        </w:numPr>
-        <w:spacing w:before="240" w:after="240"/>
-        <w:rPr>
-          <w:i/>
-          <w:iCs/>
-        </w:rPr>
-      </w:pPr>
-      <w:r>
-        <w:rPr>
-          <w:i/>
-          <w:iCs/>
-        </w:rPr>
-        <w:t>demonstrate a track record of developing advanced AI research capability.</w:t>
-      </w:r>
-    </w:p>
-    <w:p>
-      <w:pPr>
-        <w:spacing w:before="240" w:after="240"/>
-        <w:rPr>
-          <w:i/>
-          <w:iCs/>
-        </w:rPr>
-      </w:pPr>
-      <w:r>
-        <w:rPr>
-          <w:i/>
-          <w:iCs/>
-        </w:rPr>
-        <w:lastRenderedPageBreak/>
-        <w:t>Note</w:t>
-      </w:r>
-      <w:r>
-        <w:rPr>
-          <w:b/>
-          <w:bCs/>
-          <w:i/>
-          <w:iCs/>
-        </w:rPr>
-        <w:t xml:space="preserve">: </w:t>
-      </w:r>
-      <w:r>
-        <w:rPr>
-          <w:i/>
-          <w:iCs/>
-        </w:rPr>
-        <w:t>For research entities, this might be demonstrated by training of post-graduate research students. For industry entities, this might be demonstrated by structured staff training, support for graduate placements, etc.</w:t>
-      </w:r>
-    </w:p>
-    <w:p>
-      <w:r>
-        <w:t>(See call for proposal doc — it has what is required for each of these four headings. We do have to use ‘</w:t>
+      <w:r>
+        <w:t xml:space="preserve">This proposal was edited using Gemini and Perplexity </w:t>
       </w:r>
       <w:proofErr w:type="spellStart"/>
       <w:r>
-        <w:t>em</w:t>
+        <w:t>genAI</w:t>
       </w:r>
       <w:proofErr w:type="spellEnd"/>
       <w:r>
-        <w:t xml:space="preserve">…) </w:t>
-      </w:r>
-      <w:hyperlink r:id="rId61">
-        <w:r>
-          <w:rPr>
-            <w:color w:val="1155CC"/>
-            <w:u w:val="single"/>
-          </w:rPr>
-          <w:t>Call for proposals for the Artificial Intelligence Research Platform</w:t>
-        </w:r>
-      </w:hyperlink>
-      <w:r>
-        <w:t xml:space="preserve"> </w:t>
-      </w:r>
-    </w:p>
-    <w:p/>
-    <w:p>
-      <w:pPr>
-        <w:rPr>
-          <w:b/>
-          <w:bCs/>
-        </w:rPr>
-      </w:pPr>
-      <w:r>
-        <w:rPr>
-          <w:b/>
-          <w:bCs/>
-        </w:rPr>
-        <w:t>Public Statement</w:t>
-      </w:r>
-    </w:p>
-    <w:p>
-      <w:pPr>
-        <w:rPr>
-          <w:i/>
-          <w:iCs/>
-        </w:rPr>
-      </w:pPr>
-      <w:r>
-        <w:rPr>
-          <w:i/>
-          <w:iCs/>
-        </w:rPr>
-        <w:t>Your public statement will not be assessed but if your proposal is successful, it will be published on MBIE’s website with the name of the contracting organisation and Principal Investigator(s).</w:t>
-      </w:r>
-    </w:p>
-    <w:p>
-      <w:pPr>
-        <w:rPr>
-          <w:i/>
-          <w:iCs/>
-        </w:rPr>
-      </w:pPr>
-    </w:p>
-    <w:p>
-      <w:pPr>
-        <w:rPr>
-          <w:i/>
-          <w:iCs/>
-        </w:rPr>
-      </w:pPr>
-      <w:r>
-        <w:rPr>
-          <w:i/>
-          <w:iCs/>
-        </w:rPr>
-        <w:t xml:space="preserve">The audience for your public statement is the </w:t>
-      </w:r>
-      <w:proofErr w:type="gramStart"/>
-      <w:r>
-        <w:rPr>
-          <w:i/>
-          <w:iCs/>
-        </w:rPr>
-        <w:t>general public</w:t>
-      </w:r>
-      <w:proofErr w:type="gramEnd"/>
-      <w:r>
-        <w:rPr>
-          <w:i/>
-          <w:iCs/>
-        </w:rPr>
-        <w:t>, so it needs to be written in a way that is engaging, easy to understand, and shows a good use of taxpayer money. It’s important that your public statement accurately captures the underpinning science and clearly describes the outputs from the project in a way that is understandable by a wider audience.</w:t>
-      </w:r>
-    </w:p>
-    <w:p>
-      <w:pPr>
-        <w:rPr>
-          <w:i/>
-          <w:iCs/>
-        </w:rPr>
-      </w:pPr>
-    </w:p>
-    <w:p>
-      <w:pPr>
-        <w:rPr>
-          <w:i/>
-          <w:iCs/>
-        </w:rPr>
-      </w:pPr>
-      <w:r>
-        <w:rPr>
-          <w:i/>
-          <w:iCs/>
-        </w:rPr>
-        <w:t>If available, provide publishable contact details that can be used by members of the public and/or the media.</w:t>
-      </w:r>
-    </w:p>
-    <w:p>
-      <w:pPr>
-        <w:rPr>
-          <w:i/>
-          <w:iCs/>
-        </w:rPr>
-      </w:pPr>
-    </w:p>
-    <w:p>
-      <w:pPr>
-        <w:rPr>
-          <w:i/>
-          <w:iCs/>
-        </w:rPr>
-      </w:pPr>
-      <w:r>
-        <w:rPr>
-          <w:i/>
-          <w:iCs/>
-        </w:rPr>
-        <w:t>Do not include confidential information, references, hyperlinks, images, video or audio files.</w:t>
-      </w:r>
-    </w:p>
-    <w:p>
-      <w:pPr>
-        <w:rPr>
-          <w:i/>
-          <w:iCs/>
-        </w:rPr>
-      </w:pPr>
-      <w:r>
-        <w:rPr>
-          <w:i/>
-          <w:iCs/>
-        </w:rPr>
-        <w:t>Enter your answer here…</w:t>
-      </w:r>
-    </w:p>
-    <w:p>
-      <w:pPr>
-        <w:rPr>
-          <w:i/>
-          <w:iCs/>
-        </w:rPr>
-      </w:pPr>
+        <w:t xml:space="preserve"> tools.</w:t>
+      </w:r>
     </w:p>
     <w:p>
       <w:pPr>
@@ -2324,94 +1368,6 @@
           <w:highlight w:val="yellow"/>
         </w:rPr>
       </w:pPr>
-      <w:r>
-        <w:rPr>
-          <w:i/>
-          <w:iCs/>
-          <w:highlight w:val="yellow"/>
-        </w:rPr>
-        <w:t>Note: no hyperlinks in the public statement!</w:t>
-      </w:r>
-    </w:p>
-    <w:p>
-      <w:pPr>
-        <w:rPr>
-          <w:i/>
-          <w:iCs/>
-          <w:highlight w:val="yellow"/>
-        </w:rPr>
-      </w:pPr>
-    </w:p>
-    <w:p>
-      <w:pPr>
-        <w:rPr>
-          <w:b/>
-          <w:bCs/>
-          <w:highlight w:val="yellow"/>
-        </w:rPr>
-      </w:pPr>
-      <w:r>
-        <w:rPr>
-          <w:b/>
-          <w:bCs/>
-          <w:highlight w:val="yellow"/>
-        </w:rPr>
-        <w:t>Executive Summary</w:t>
-      </w:r>
-    </w:p>
-    <w:p>
-      <w:pPr>
-        <w:rPr>
-          <w:i/>
-          <w:iCs/>
-          <w:highlight w:val="yellow"/>
-        </w:rPr>
-      </w:pPr>
-      <w:r>
-        <w:rPr>
-          <w:i/>
-          <w:iCs/>
-        </w:rPr>
-        <w:t xml:space="preserve">Summarise your vision for a successful Artificial Intelligence Research Platform. </w:t>
-      </w:r>
-      <w:r>
-        <w:rPr>
-          <w:i/>
-          <w:iCs/>
-          <w:highlight w:val="yellow"/>
-        </w:rPr>
-        <w:t>Tell a compelling story</w:t>
-      </w:r>
-      <w:r>
-        <w:rPr>
-          <w:i/>
-          <w:iCs/>
-        </w:rPr>
-        <w:t xml:space="preserve"> about the research and science underpinning your vision and the impact it could have. Explain how your Platform </w:t>
-      </w:r>
-      <w:r>
-        <w:rPr>
-          <w:i/>
-          <w:iCs/>
-          <w:highlight w:val="yellow"/>
-        </w:rPr>
-        <w:t>will create additionality which would not happen without this investment.</w:t>
-      </w:r>
-      <w:r>
-        <w:rPr>
-          <w:i/>
-          <w:iCs/>
-        </w:rPr>
-        <w:t xml:space="preserve"> Include ambitious thinking, new people, new collaborations, new and expanded research, and new impacts. Your executive summary should </w:t>
-      </w:r>
-      <w:r>
-        <w:rPr>
-          <w:i/>
-          <w:iCs/>
-          <w:highlight w:val="yellow"/>
-        </w:rPr>
-        <w:t>consider the assessment criteria and refer to the investment goals.</w:t>
-      </w:r>
     </w:p>
     <w:sectPr>
       <w:pgSz w:w="11909" w:h="16834"/>

</xml_diff>